<commit_message>
added robotics, bioinformatics, reti logiche docs
</commit_message>
<xml_diff>
--- a/terzo anno/bioinformatics/Exercise3_Phylo.docx
+++ b/terzo anno/bioinformatics/Exercise3_Phylo.docx
@@ -827,6 +827,36 @@
         </w:rPr>
         <w:t>(C,B),(N,M)))</w:t>
       </w:r>
+      <w:commentRangeStart w:id="0"/>
+      <w:commentRangeEnd w:id="0"/>
+      <w:r>
+        <w:commentReference w:id="0"/>
+      </w:r>
+      <w:r>
+        <w:rPr>
+          <w:lang w:val="en-US"/>
+        </w:rPr>
+        <w:t xml:space="preserve"> - </w:t>
+      </w:r>
+      <w:r>
+        <w:t>((</w:t>
+      </w:r>
+      <w:proofErr w:type="spellStart"/>
+      <w:r>
+        <w:t>Chimpanzee,Bonobo</w:t>
+      </w:r>
+      <w:proofErr w:type="spellEnd"/>
+      <w:r>
+        <w:t>), (</w:t>
+      </w:r>
+      <w:proofErr w:type="spellStart"/>
+      <w:r>
+        <w:t>Neanderthals,ModernHuman</w:t>
+      </w:r>
+      <w:proofErr w:type="spellEnd"/>
+      <w:r>
+        <w:t>)),Gorilla);</w:t>
+      </w:r>
     </w:p>
     <w:p>
       <w:pPr>
@@ -860,10 +890,10 @@
                     <pic:cNvPicPr/>
                   </pic:nvPicPr>
                   <pic:blipFill>
-                    <a:blip r:embed="rId11">
+                    <a:blip r:embed="rId15">
                       <a:extLst>
                         <a:ext uri="{96DAC541-7B7A-43D3-8B79-37D633B846F1}">
-                          <asvg:svgBlip xmlns:asvg="http://schemas.microsoft.com/office/drawing/2016/SVG/main" r:embed="rId12"/>
+                          <asvg:svgBlip xmlns:asvg="http://schemas.microsoft.com/office/drawing/2016/SVG/main" r:embed="rId16"/>
                         </a:ext>
                       </a:extLst>
                     </a:blip>
@@ -993,10 +1023,10 @@
                     <pic:cNvPicPr/>
                   </pic:nvPicPr>
                   <pic:blipFill>
-                    <a:blip r:embed="rId13">
+                    <a:blip r:embed="rId17">
                       <a:extLst>
                         <a:ext uri="{96DAC541-7B7A-43D3-8B79-37D633B846F1}">
-                          <asvg:svgBlip xmlns:asvg="http://schemas.microsoft.com/office/drawing/2016/SVG/main" r:embed="rId14"/>
+                          <asvg:svgBlip xmlns:asvg="http://schemas.microsoft.com/office/drawing/2016/SVG/main" r:embed="rId18"/>
                         </a:ext>
                       </a:extLst>
                     </a:blip>
@@ -1276,7 +1306,7 @@
                     <pic:cNvPicPr/>
                   </pic:nvPicPr>
                   <pic:blipFill>
-                    <a:blip r:embed="rId15"/>
+                    <a:blip r:embed="rId19"/>
                     <a:stretch>
                       <a:fillRect/>
                     </a:stretch>
@@ -1310,6 +1340,12 @@
         </w:rPr>
         <w:t>Yes</w:t>
       </w:r>
+      <w:r>
+        <w:rPr>
+          <w:lang w:val="en-US"/>
+        </w:rPr>
+        <w:t>, it makes more sense, since the more related species are in closer branches</w:t>
+      </w:r>
     </w:p>
     <w:p>
       <w:pPr>
@@ -1366,6 +1402,12 @@
           <w:lang w:val="en-US"/>
         </w:rPr>
       </w:pPr>
+      <w:r>
+        <w:rPr>
+          <w:lang w:val="en-US"/>
+        </w:rPr>
+        <w:t xml:space="preserve">I’d set </w:t>
+      </w:r>
       <w:proofErr w:type="spellStart"/>
       <w:r>
         <w:rPr>
@@ -1374,6 +1416,12 @@
         <w:t>Zrow</w:t>
       </w:r>
       <w:proofErr w:type="spellEnd"/>
+      <w:r>
+        <w:rPr>
+          <w:lang w:val="en-US"/>
+        </w:rPr>
+        <w:t xml:space="preserve"> as the outgroup protein</w:t>
+      </w:r>
     </w:p>
     <w:p>
       <w:pPr>
@@ -1385,6 +1433,7 @@
       </w:pPr>
       <w:r>
         <w:rPr>
+          <w:noProof/>
           <w:lang w:val="en-US"/>
         </w:rPr>
         <w:drawing>
@@ -1403,7 +1452,7 @@
                     <pic:cNvPicPr/>
                   </pic:nvPicPr>
                   <pic:blipFill>
-                    <a:blip r:embed="rId16"/>
+                    <a:blip r:embed="rId20"/>
                     <a:stretch>
                       <a:fillRect/>
                     </a:stretch>
@@ -1468,6 +1517,7 @@
       </w:pPr>
       <w:r>
         <w:rPr>
+          <w:noProof/>
           <w:lang w:val="en-US"/>
         </w:rPr>
         <w:drawing>
@@ -1486,7 +1536,7 @@
                     <pic:cNvPicPr/>
                   </pic:nvPicPr>
                   <pic:blipFill>
-                    <a:blip r:embed="rId17"/>
+                    <a:blip r:embed="rId21"/>
                     <a:stretch>
                       <a:fillRect/>
                     </a:stretch>
@@ -1518,11 +1568,220 @@
     </w:p>
     <w:p>
       <w:pPr>
-        <w:ind w:left="720"/>
-        <w:rPr>
-          <w:lang w:val="en-US"/>
-        </w:rPr>
-      </w:pPr>
+        <w:pStyle w:val="Paragrafoelenco"/>
+        <w:numPr>
+          <w:ilvl w:val="1"/>
+          <w:numId w:val="3"/>
+        </w:numPr>
+        <w:rPr>
+          <w:lang w:val="en-US"/>
+        </w:rPr>
+      </w:pPr>
+      <w:proofErr w:type="spellStart"/>
+      <w:r>
+        <w:t>Tree</w:t>
+      </w:r>
+      <w:proofErr w:type="spellEnd"/>
+      <w:r>
+        <w:t xml:space="preserve"> (b) </w:t>
+      </w:r>
+      <w:proofErr w:type="spellStart"/>
+      <w:r>
+        <w:t>with</w:t>
+      </w:r>
+      <w:proofErr w:type="spellEnd"/>
+      <w:r>
+        <w:t xml:space="preserve"> </w:t>
+      </w:r>
+      <w:proofErr w:type="spellStart"/>
+      <w:r>
+        <w:t>Zrow</w:t>
+      </w:r>
+      <w:proofErr w:type="spellEnd"/>
+      <w:r>
+        <w:t xml:space="preserve"> </w:t>
+      </w:r>
+      <w:proofErr w:type="spellStart"/>
+      <w:r>
+        <w:t>as</w:t>
+      </w:r>
+      <w:proofErr w:type="spellEnd"/>
+      <w:r>
+        <w:t xml:space="preserve"> </w:t>
+      </w:r>
+      <w:proofErr w:type="spellStart"/>
+      <w:r>
+        <w:t>the</w:t>
+      </w:r>
+      <w:proofErr w:type="spellEnd"/>
+      <w:r>
+        <w:t xml:space="preserve"> </w:t>
+      </w:r>
+      <w:proofErr w:type="spellStart"/>
+      <w:r>
+        <w:t>outgroup</w:t>
+      </w:r>
+      <w:proofErr w:type="spellEnd"/>
+      <w:r>
+        <w:t xml:space="preserve"> </w:t>
+      </w:r>
+      <w:proofErr w:type="spellStart"/>
+      <w:r>
+        <w:t>better</w:t>
+      </w:r>
+      <w:proofErr w:type="spellEnd"/>
+      <w:r>
+        <w:t xml:space="preserve"> </w:t>
+      </w:r>
+      <w:proofErr w:type="spellStart"/>
+      <w:r>
+        <w:t>reflects</w:t>
+      </w:r>
+      <w:proofErr w:type="spellEnd"/>
+      <w:r>
+        <w:t xml:space="preserve"> </w:t>
+      </w:r>
+      <w:proofErr w:type="spellStart"/>
+      <w:r>
+        <w:t>the</w:t>
+      </w:r>
+      <w:proofErr w:type="spellEnd"/>
+      <w:r>
+        <w:t xml:space="preserve"> </w:t>
+      </w:r>
+      <w:proofErr w:type="spellStart"/>
+      <w:r>
+        <w:t>species</w:t>
+      </w:r>
+      <w:proofErr w:type="spellEnd"/>
+      <w:r>
+        <w:t xml:space="preserve"> </w:t>
+      </w:r>
+      <w:proofErr w:type="spellStart"/>
+      <w:r>
+        <w:t>phylogeny</w:t>
+      </w:r>
+      <w:proofErr w:type="spellEnd"/>
+      <w:r>
+        <w:t xml:space="preserve"> </w:t>
+      </w:r>
+      <w:proofErr w:type="spellStart"/>
+      <w:r>
+        <w:t>since</w:t>
+      </w:r>
+      <w:proofErr w:type="spellEnd"/>
+      <w:r>
+        <w:t xml:space="preserve"> </w:t>
+      </w:r>
+      <w:proofErr w:type="spellStart"/>
+      <w:r>
+        <w:t>it</w:t>
+      </w:r>
+      <w:proofErr w:type="spellEnd"/>
+      <w:r>
+        <w:t xml:space="preserve"> </w:t>
+      </w:r>
+      <w:proofErr w:type="spellStart"/>
+      <w:r>
+        <w:t>groups</w:t>
+      </w:r>
+      <w:proofErr w:type="spellEnd"/>
+      <w:r>
+        <w:t xml:space="preserve"> </w:t>
+      </w:r>
+      <w:proofErr w:type="spellStart"/>
+      <w:r>
+        <w:t>the</w:t>
+      </w:r>
+      <w:proofErr w:type="spellEnd"/>
+      <w:r>
+        <w:t xml:space="preserve"> </w:t>
+      </w:r>
+      <w:proofErr w:type="spellStart"/>
+      <w:r>
+        <w:t>sequences</w:t>
+      </w:r>
+      <w:proofErr w:type="spellEnd"/>
+      <w:r>
+        <w:t xml:space="preserve"> </w:t>
+      </w:r>
+      <w:proofErr w:type="spellStart"/>
+      <w:r>
+        <w:t>into</w:t>
+      </w:r>
+      <w:proofErr w:type="spellEnd"/>
+      <w:r>
+        <w:t xml:space="preserve"> </w:t>
+      </w:r>
+      <w:proofErr w:type="spellStart"/>
+      <w:r>
+        <w:t>more</w:t>
+      </w:r>
+      <w:proofErr w:type="spellEnd"/>
+      <w:r>
+        <w:t xml:space="preserve"> plausible </w:t>
+      </w:r>
+      <w:proofErr w:type="spellStart"/>
+      <w:r>
+        <w:t>evolutionary</w:t>
+      </w:r>
+      <w:proofErr w:type="spellEnd"/>
+      <w:r>
+        <w:t xml:space="preserve"> </w:t>
+      </w:r>
+      <w:proofErr w:type="spellStart"/>
+      <w:r>
+        <w:t>relationships</w:t>
+      </w:r>
+      <w:proofErr w:type="spellEnd"/>
+      <w:r>
+        <w:t xml:space="preserve"> </w:t>
+      </w:r>
+      <w:proofErr w:type="spellStart"/>
+      <w:r>
+        <w:t>having</w:t>
+      </w:r>
+      <w:proofErr w:type="spellEnd"/>
+      <w:r>
+        <w:t xml:space="preserve"> </w:t>
+      </w:r>
+      <w:proofErr w:type="spellStart"/>
+      <w:r>
+        <w:t>Zrow</w:t>
+      </w:r>
+      <w:proofErr w:type="spellEnd"/>
+      <w:r>
+        <w:t xml:space="preserve"> </w:t>
+      </w:r>
+      <w:proofErr w:type="spellStart"/>
+      <w:r>
+        <w:t>as</w:t>
+      </w:r>
+      <w:proofErr w:type="spellEnd"/>
+      <w:r>
+        <w:t xml:space="preserve"> </w:t>
+      </w:r>
+      <w:proofErr w:type="spellStart"/>
+      <w:r>
+        <w:t>the</w:t>
+      </w:r>
+      <w:proofErr w:type="spellEnd"/>
+      <w:r>
+        <w:t xml:space="preserve"> </w:t>
+      </w:r>
+      <w:proofErr w:type="spellStart"/>
+      <w:r>
+        <w:t>most</w:t>
+      </w:r>
+      <w:proofErr w:type="spellEnd"/>
+      <w:r>
+        <w:t xml:space="preserve"> different </w:t>
+      </w:r>
+      <w:proofErr w:type="spellStart"/>
+      <w:r>
+        <w:t>lineage</w:t>
+      </w:r>
+      <w:proofErr w:type="spellEnd"/>
     </w:p>
     <w:p>
       <w:pPr>
@@ -1550,9 +1809,259 @@
 </w:document>
 </file>
 
+<file path=word/comments.xml><?xml version="1.0" encoding="utf-8"?>
+<w:comments xmlns:wpc="http://schemas.microsoft.com/office/word/2010/wordprocessingCanvas" xmlns:cx="http://schemas.microsoft.com/office/drawing/2014/chartex" xmlns:cx1="http://schemas.microsoft.com/office/drawing/2015/9/8/chartex" xmlns:cx2="http://schemas.microsoft.com/office/drawing/2015/10/21/chartex" xmlns:cx3="http://schemas.microsoft.com/office/drawing/2016/5/9/chartex" xmlns:cx4="http://schemas.microsoft.com/office/drawing/2016/5/10/chartex" xmlns:cx5="http://schemas.microsoft.com/office/drawing/2016/5/11/chartex" xmlns:cx6="http://schemas.microsoft.com/office/drawing/2016/5/12/chartex" xmlns:cx7="http://schemas.microsoft.com/office/drawing/2016/5/13/chartex" xmlns:cx8="http://schemas.microsoft.com/office/drawing/2016/5/14/chartex" xmlns:mc="http://schemas.openxmlformats.org/markup-compatibility/2006" xmlns:aink="http://schemas.microsoft.com/office/drawing/2016/ink" xmlns:am3d="http://schemas.microsoft.com/office/drawing/2017/model3d" xmlns:o="urn:schemas-microsoft-com:office:office" xmlns:oel="http://schemas.microsoft.com/office/2019/extlst" xmlns:r="http://schemas.openxmlformats.org/officeDocument/2006/relationships" xmlns:m="http://schemas.openxmlformats.org/officeDocument/2006/math" xmlns:v="urn:schemas-microsoft-com:vml" xmlns:wp14="http://schemas.microsoft.com/office/word/2010/wordprocessingDrawing" xmlns:wp="http://schemas.openxmlformats.org/drawingml/2006/wordprocessingDrawing" xmlns:w10="urn:schemas-microsoft-com:office:word" xmlns:w="http://schemas.openxmlformats.org/wordprocessingml/2006/main" xmlns:w14="http://schemas.microsoft.com/office/word/2010/wordml" xmlns:w15="http://schemas.microsoft.com/office/word/2012/wordml" xmlns:w16cex="http://schemas.microsoft.com/office/word/2018/wordml/cex" xmlns:w16cid="http://schemas.microsoft.com/office/word/2016/wordml/cid" xmlns:w16="http://schemas.microsoft.com/office/word/2018/wordml" xmlns:w16du="http://schemas.microsoft.com/office/word/2023/wordml/word16du" xmlns:w16sdtdh="http://schemas.microsoft.com/office/word/2020/wordml/sdtdatahash" xmlns:w16se="http://schemas.microsoft.com/office/word/2015/wordml/symex" xmlns:wpg="http://schemas.microsoft.com/office/word/2010/wordprocessingGroup" xmlns:wpi="http://schemas.microsoft.com/office/word/2010/wordprocessingInk" xmlns:wne="http://schemas.microsoft.com/office/word/2006/wordml" xmlns:wps="http://schemas.microsoft.com/office/word/2010/wordprocessingShape" mc:Ignorable="w14 w15 w16se w16cid w16 w16cex w16sdtdh w16du wp14">
+  <w:comment w:id="0" w:author="Ghassah, Reda" w:date="2024-11-09T12:48:00Z" w:initials="GR">
+    <w:p>
+      <w:r>
+        <w:annotationRef/>
+      </w:r>
+      <w:proofErr w:type="spellStart"/>
+      <w:r>
+        <w:t>Please</w:t>
+      </w:r>
+      <w:proofErr w:type="spellEnd"/>
+      <w:r>
+        <w:t xml:space="preserve"> </w:t>
+      </w:r>
+      <w:proofErr w:type="spellStart"/>
+      <w:r>
+        <w:t>write</w:t>
+      </w:r>
+      <w:proofErr w:type="spellEnd"/>
+      <w:r>
+        <w:t xml:space="preserve"> </w:t>
+      </w:r>
+      <w:proofErr w:type="spellStart"/>
+      <w:r>
+        <w:t>the</w:t>
+      </w:r>
+      <w:proofErr w:type="spellEnd"/>
+      <w:r>
+        <w:t xml:space="preserve"> </w:t>
+      </w:r>
+      <w:proofErr w:type="spellStart"/>
+      <w:r>
+        <w:t>full</w:t>
+      </w:r>
+      <w:proofErr w:type="spellEnd"/>
+      <w:r>
+        <w:t xml:space="preserve"> </w:t>
+      </w:r>
+      <w:proofErr w:type="spellStart"/>
+      <w:r>
+        <w:t>names</w:t>
+      </w:r>
+      <w:proofErr w:type="spellEnd"/>
+      <w:r>
+        <w:t xml:space="preserve"> </w:t>
+      </w:r>
+      <w:proofErr w:type="spellStart"/>
+      <w:r>
+        <w:t>next</w:t>
+      </w:r>
+      <w:proofErr w:type="spellEnd"/>
+      <w:r>
+        <w:t xml:space="preserve"> time</w:t>
+      </w:r>
+    </w:p>
+  </w:comment>
+</w:comments>
+</file>
+
+<file path=word/commentsExtended.xml><?xml version="1.0" encoding="utf-8"?>
+<w15:commentsEx xmlns:wpc="http://schemas.microsoft.com/office/word/2010/wordprocessingCanvas" xmlns:cx="http://schemas.microsoft.com/office/drawing/2014/chartex" xmlns:cx1="http://schemas.microsoft.com/office/drawing/2015/9/8/chartex" xmlns:cx2="http://schemas.microsoft.com/office/drawing/2015/10/21/chartex" xmlns:cx3="http://schemas.microsoft.com/office/drawing/2016/5/9/chartex" xmlns:cx4="http://schemas.microsoft.com/office/drawing/2016/5/10/chartex" xmlns:cx5="http://schemas.microsoft.com/office/drawing/2016/5/11/chartex" xmlns:cx6="http://schemas.microsoft.com/office/drawing/2016/5/12/chartex" xmlns:cx7="http://schemas.microsoft.com/office/drawing/2016/5/13/chartex" xmlns:cx8="http://schemas.microsoft.com/office/drawing/2016/5/14/chartex" xmlns:mc="http://schemas.openxmlformats.org/markup-compatibility/2006" xmlns:aink="http://schemas.microsoft.com/office/drawing/2016/ink" xmlns:am3d="http://schemas.microsoft.com/office/drawing/2017/model3d" xmlns:o="urn:schemas-microsoft-com:office:office" xmlns:oel="http://schemas.microsoft.com/office/2019/extlst" xmlns:r="http://schemas.openxmlformats.org/officeDocument/2006/relationships" xmlns:m="http://schemas.openxmlformats.org/officeDocument/2006/math" xmlns:v="urn:schemas-microsoft-com:vml" xmlns:wp14="http://schemas.microsoft.com/office/word/2010/wordprocessingDrawing" xmlns:wp="http://schemas.openxmlformats.org/drawingml/2006/wordprocessingDrawing" xmlns:w10="urn:schemas-microsoft-com:office:word" xmlns:w="http://schemas.openxmlformats.org/wordprocessingml/2006/main" xmlns:w14="http://schemas.microsoft.com/office/word/2010/wordml" xmlns:w15="http://schemas.microsoft.com/office/word/2012/wordml" xmlns:w16cex="http://schemas.microsoft.com/office/word/2018/wordml/cex" xmlns:w16cid="http://schemas.microsoft.com/office/word/2016/wordml/cid" xmlns:w16="http://schemas.microsoft.com/office/word/2018/wordml" xmlns:w16du="http://schemas.microsoft.com/office/word/2023/wordml/word16du" xmlns:w16sdtdh="http://schemas.microsoft.com/office/word/2020/wordml/sdtdatahash" xmlns:w16se="http://schemas.microsoft.com/office/word/2015/wordml/symex" xmlns:wpg="http://schemas.microsoft.com/office/word/2010/wordprocessingGroup" xmlns:wpi="http://schemas.microsoft.com/office/word/2010/wordprocessingInk" xmlns:wne="http://schemas.microsoft.com/office/word/2006/wordml" xmlns:wps="http://schemas.microsoft.com/office/word/2010/wordprocessingShape" mc:Ignorable="w14 w15 w16se w16cid w16 w16cex w16sdtdh w16du wp14">
+  <w15:commentEx w15:paraId="679375C8" w15:done="1"/>
+</w15:commentsEx>
+</file>
+
+<file path=word/commentsExtensible.xml><?xml version="1.0" encoding="utf-8"?>
+<w16cex:commentsExtensible xmlns:wpc="http://schemas.microsoft.com/office/word/2010/wordprocessingCanvas" xmlns:cx="http://schemas.microsoft.com/office/drawing/2014/chartex" xmlns:cx1="http://schemas.microsoft.com/office/drawing/2015/9/8/chartex" xmlns:cx2="http://schemas.microsoft.com/office/drawing/2015/10/21/chartex" xmlns:cx3="http://schemas.microsoft.com/office/drawing/2016/5/9/chartex" xmlns:cx4="http://schemas.microsoft.com/office/drawing/2016/5/10/chartex" xmlns:cx5="http://schemas.microsoft.com/office/drawing/2016/5/11/chartex" xmlns:cx6="http://schemas.microsoft.com/office/drawing/2016/5/12/chartex" xmlns:cx7="http://schemas.microsoft.com/office/drawing/2016/5/13/chartex" xmlns:cx8="http://schemas.microsoft.com/office/drawing/2016/5/14/chartex" xmlns:cr="http://schemas.microsoft.com/office/comments/2020/reactions" xmlns:mc="http://schemas.openxmlformats.org/markup-compatibility/2006" xmlns:aink="http://schemas.microsoft.com/office/drawing/2016/ink" xmlns:am3d="http://schemas.microsoft.com/office/drawing/2017/model3d" xmlns:o="urn:schemas-microsoft-com:office:office" xmlns:oel="http://schemas.microsoft.com/office/2019/extlst" xmlns:r="http://schemas.openxmlformats.org/officeDocument/2006/relationships" xmlns:m="http://schemas.openxmlformats.org/officeDocument/2006/math" xmlns:v="urn:schemas-microsoft-com:vml" xmlns:wp14="http://schemas.microsoft.com/office/word/2010/wordprocessingDrawing" xmlns:wp="http://schemas.openxmlformats.org/drawingml/2006/wordprocessingDrawing" xmlns:w10="urn:schemas-microsoft-com:office:word" xmlns:w="http://schemas.openxmlformats.org/wordprocessingml/2006/main" xmlns:w14="http://schemas.microsoft.com/office/word/2010/wordml" xmlns:w15="http://schemas.microsoft.com/office/word/2012/wordml" xmlns:w16cex="http://schemas.microsoft.com/office/word/2018/wordml/cex" xmlns:w16cid="http://schemas.microsoft.com/office/word/2016/wordml/cid" xmlns:w16="http://schemas.microsoft.com/office/word/2018/wordml" xmlns:w16du="http://schemas.microsoft.com/office/word/2023/wordml/word16du" xmlns:w16sdtdh="http://schemas.microsoft.com/office/word/2020/wordml/sdtdatahash" xmlns:w16se="http://schemas.microsoft.com/office/word/2015/wordml/symex" xmlns:wpg="http://schemas.microsoft.com/office/word/2010/wordprocessingGroup" xmlns:wpi="http://schemas.microsoft.com/office/word/2010/wordprocessingInk" xmlns:wne="http://schemas.microsoft.com/office/word/2006/wordml" xmlns:wps="http://schemas.microsoft.com/office/word/2010/wordprocessingShape" mc:Ignorable="w14 w15 w16se w16cid w16 w16cex w16sdtdh cr w16du wp14">
+  <w16cex:commentExtensible w16cex:durableId="782B35EA" w16cex:dateUtc="2024-11-09T11:48:00Z"/>
+</w16cex:commentsExtensible>
+</file>
+
+<file path=word/commentsIds.xml><?xml version="1.0" encoding="utf-8"?>
+<w16cid:commentsIds xmlns:wpc="http://schemas.microsoft.com/office/word/2010/wordprocessingCanvas" xmlns:cx="http://schemas.microsoft.com/office/drawing/2014/chartex" xmlns:cx1="http://schemas.microsoft.com/office/drawing/2015/9/8/chartex" xmlns:cx2="http://schemas.microsoft.com/office/drawing/2015/10/21/chartex" xmlns:cx3="http://schemas.microsoft.com/office/drawing/2016/5/9/chartex" xmlns:cx4="http://schemas.microsoft.com/office/drawing/2016/5/10/chartex" xmlns:cx5="http://schemas.microsoft.com/office/drawing/2016/5/11/chartex" xmlns:cx6="http://schemas.microsoft.com/office/drawing/2016/5/12/chartex" xmlns:cx7="http://schemas.microsoft.com/office/drawing/2016/5/13/chartex" xmlns:cx8="http://schemas.microsoft.com/office/drawing/2016/5/14/chartex" xmlns:mc="http://schemas.openxmlformats.org/markup-compatibility/2006" xmlns:aink="http://schemas.microsoft.com/office/drawing/2016/ink" xmlns:am3d="http://schemas.microsoft.com/office/drawing/2017/model3d" xmlns:o="urn:schemas-microsoft-com:office:office" xmlns:oel="http://schemas.microsoft.com/office/2019/extlst" xmlns:r="http://schemas.openxmlformats.org/officeDocument/2006/relationships" xmlns:m="http://schemas.openxmlformats.org/officeDocument/2006/math" xmlns:v="urn:schemas-microsoft-com:vml" xmlns:wp14="http://schemas.microsoft.com/office/word/2010/wordprocessingDrawing" xmlns:wp="http://schemas.openxmlformats.org/drawingml/2006/wordprocessingDrawing" xmlns:w10="urn:schemas-microsoft-com:office:word" xmlns:w="http://schemas.openxmlformats.org/wordprocessingml/2006/main" xmlns:w14="http://schemas.microsoft.com/office/word/2010/wordml" xmlns:w15="http://schemas.microsoft.com/office/word/2012/wordml" xmlns:w16cex="http://schemas.microsoft.com/office/word/2018/wordml/cex" xmlns:w16cid="http://schemas.microsoft.com/office/word/2016/wordml/cid" xmlns:w16="http://schemas.microsoft.com/office/word/2018/wordml" xmlns:w16du="http://schemas.microsoft.com/office/word/2023/wordml/word16du" xmlns:w16sdtdh="http://schemas.microsoft.com/office/word/2020/wordml/sdtdatahash" xmlns:w16se="http://schemas.microsoft.com/office/word/2015/wordml/symex" xmlns:wpg="http://schemas.microsoft.com/office/word/2010/wordprocessingGroup" xmlns:wpi="http://schemas.microsoft.com/office/word/2010/wordprocessingInk" xmlns:wne="http://schemas.microsoft.com/office/word/2006/wordml" xmlns:wps="http://schemas.microsoft.com/office/word/2010/wordprocessingShape" mc:Ignorable="w14 w15 w16se w16cid w16 w16cex w16sdtdh w16du wp14">
+  <w16cid:commentId w16cid:paraId="679375C8" w16cid:durableId="782B35EA"/>
+</w16cid:commentsIds>
+</file>
+
 <file path=word/numbering.xml><?xml version="1.0" encoding="utf-8"?>
 <w:numbering xmlns:wpc="http://schemas.microsoft.com/office/word/2010/wordprocessingCanvas" xmlns:cx="http://schemas.microsoft.com/office/drawing/2014/chartex" xmlns:cx1="http://schemas.microsoft.com/office/drawing/2015/9/8/chartex" xmlns:cx2="http://schemas.microsoft.com/office/drawing/2015/10/21/chartex" xmlns:cx3="http://schemas.microsoft.com/office/drawing/2016/5/9/chartex" xmlns:cx4="http://schemas.microsoft.com/office/drawing/2016/5/10/chartex" xmlns:cx5="http://schemas.microsoft.com/office/drawing/2016/5/11/chartex" xmlns:cx6="http://schemas.microsoft.com/office/drawing/2016/5/12/chartex" xmlns:cx7="http://schemas.microsoft.com/office/drawing/2016/5/13/chartex" xmlns:cx8="http://schemas.microsoft.com/office/drawing/2016/5/14/chartex" xmlns:mc="http://schemas.openxmlformats.org/markup-compatibility/2006" xmlns:aink="http://schemas.microsoft.com/office/drawing/2016/ink" xmlns:am3d="http://schemas.microsoft.com/office/drawing/2017/model3d" xmlns:o="urn:schemas-microsoft-com:office:office" xmlns:oel="http://schemas.microsoft.com/office/2019/extlst" xmlns:r="http://schemas.openxmlformats.org/officeDocument/2006/relationships" xmlns:m="http://schemas.openxmlformats.org/officeDocument/2006/math" xmlns:v="urn:schemas-microsoft-com:vml" xmlns:wp14="http://schemas.microsoft.com/office/word/2010/wordprocessingDrawing" xmlns:wp="http://schemas.openxmlformats.org/drawingml/2006/wordprocessingDrawing" xmlns:w10="urn:schemas-microsoft-com:office:word" xmlns:w="http://schemas.openxmlformats.org/wordprocessingml/2006/main" xmlns:w14="http://schemas.microsoft.com/office/word/2010/wordml" xmlns:w15="http://schemas.microsoft.com/office/word/2012/wordml" xmlns:w16cex="http://schemas.microsoft.com/office/word/2018/wordml/cex" xmlns:w16cid="http://schemas.microsoft.com/office/word/2016/wordml/cid" xmlns:w16="http://schemas.microsoft.com/office/word/2018/wordml" xmlns:w16du="http://schemas.microsoft.com/office/word/2023/wordml/word16du" xmlns:w16sdtdh="http://schemas.microsoft.com/office/word/2020/wordml/sdtdatahash" xmlns:w16se="http://schemas.microsoft.com/office/word/2015/wordml/symex" xmlns:wpg="http://schemas.microsoft.com/office/word/2010/wordprocessingGroup" xmlns:wpi="http://schemas.microsoft.com/office/word/2010/wordprocessingInk" xmlns:wne="http://schemas.microsoft.com/office/word/2006/wordml" xmlns:wps="http://schemas.microsoft.com/office/word/2010/wordprocessingShape" mc:Ignorable="w14 w15 w16se w16cid w16 w16cex w16sdtdh w16du wp14">
   <w:abstractNum w:abstractNumId="0" w15:restartNumberingAfterBreak="0">
+    <w:nsid w:val="05C3459E"/>
+    <w:multiLevelType w:val="hybridMultilevel"/>
+    <w:tmpl w:val="0A0CDF0A"/>
+    <w:lvl w:ilvl="0" w:tplc="04100017">
+      <w:start w:val="1"/>
+      <w:numFmt w:val="lowerLetter"/>
+      <w:lvlText w:val="%1)"/>
+      <w:lvlJc w:val="left"/>
+      <w:pPr>
+        <w:ind w:left="2160" w:hanging="360"/>
+      </w:pPr>
+    </w:lvl>
+    <w:lvl w:ilvl="1" w:tplc="04100019" w:tentative="1">
+      <w:start w:val="1"/>
+      <w:numFmt w:val="lowerLetter"/>
+      <w:lvlText w:val="%2."/>
+      <w:lvlJc w:val="left"/>
+      <w:pPr>
+        <w:ind w:left="2880" w:hanging="360"/>
+      </w:pPr>
+    </w:lvl>
+    <w:lvl w:ilvl="2" w:tplc="0410001B" w:tentative="1">
+      <w:start w:val="1"/>
+      <w:numFmt w:val="lowerRoman"/>
+      <w:lvlText w:val="%3."/>
+      <w:lvlJc w:val="right"/>
+      <w:pPr>
+        <w:ind w:left="3600" w:hanging="180"/>
+      </w:pPr>
+    </w:lvl>
+    <w:lvl w:ilvl="3" w:tplc="0410000F" w:tentative="1">
+      <w:start w:val="1"/>
+      <w:numFmt w:val="decimal"/>
+      <w:lvlText w:val="%4."/>
+      <w:lvlJc w:val="left"/>
+      <w:pPr>
+        <w:ind w:left="4320" w:hanging="360"/>
+      </w:pPr>
+    </w:lvl>
+    <w:lvl w:ilvl="4" w:tplc="04100019" w:tentative="1">
+      <w:start w:val="1"/>
+      <w:numFmt w:val="lowerLetter"/>
+      <w:lvlText w:val="%5."/>
+      <w:lvlJc w:val="left"/>
+      <w:pPr>
+        <w:ind w:left="5040" w:hanging="360"/>
+      </w:pPr>
+    </w:lvl>
+    <w:lvl w:ilvl="5" w:tplc="0410001B" w:tentative="1">
+      <w:start w:val="1"/>
+      <w:numFmt w:val="lowerRoman"/>
+      <w:lvlText w:val="%6."/>
+      <w:lvlJc w:val="right"/>
+      <w:pPr>
+        <w:ind w:left="5760" w:hanging="180"/>
+      </w:pPr>
+    </w:lvl>
+    <w:lvl w:ilvl="6" w:tplc="0410000F" w:tentative="1">
+      <w:start w:val="1"/>
+      <w:numFmt w:val="decimal"/>
+      <w:lvlText w:val="%7."/>
+      <w:lvlJc w:val="left"/>
+      <w:pPr>
+        <w:ind w:left="6480" w:hanging="360"/>
+      </w:pPr>
+    </w:lvl>
+    <w:lvl w:ilvl="7" w:tplc="04100019" w:tentative="1">
+      <w:start w:val="1"/>
+      <w:numFmt w:val="lowerLetter"/>
+      <w:lvlText w:val="%8."/>
+      <w:lvlJc w:val="left"/>
+      <w:pPr>
+        <w:ind w:left="7200" w:hanging="360"/>
+      </w:pPr>
+    </w:lvl>
+    <w:lvl w:ilvl="8" w:tplc="0410001B" w:tentative="1">
+      <w:start w:val="1"/>
+      <w:numFmt w:val="lowerRoman"/>
+      <w:lvlText w:val="%9."/>
+      <w:lvlJc w:val="right"/>
+      <w:pPr>
+        <w:ind w:left="7920" w:hanging="180"/>
+      </w:pPr>
+    </w:lvl>
+  </w:abstractNum>
+  <w:abstractNum w:abstractNumId="1" w15:restartNumberingAfterBreak="0">
+    <w:nsid w:val="1BC87904"/>
+    <w:multiLevelType w:val="hybridMultilevel"/>
+    <w:tmpl w:val="CD3CFFAC"/>
+    <w:lvl w:ilvl="0" w:tplc="04100017">
+      <w:start w:val="1"/>
+      <w:numFmt w:val="lowerLetter"/>
+      <w:lvlText w:val="%1)"/>
+      <w:lvlJc w:val="left"/>
+      <w:pPr>
+        <w:ind w:left="2160" w:hanging="360"/>
+      </w:pPr>
+    </w:lvl>
+    <w:lvl w:ilvl="1" w:tplc="04100019" w:tentative="1">
+      <w:start w:val="1"/>
+      <w:numFmt w:val="lowerLetter"/>
+      <w:lvlText w:val="%2."/>
+      <w:lvlJc w:val="left"/>
+      <w:pPr>
+        <w:ind w:left="2880" w:hanging="360"/>
+      </w:pPr>
+    </w:lvl>
+    <w:lvl w:ilvl="2" w:tplc="0410001B" w:tentative="1">
+      <w:start w:val="1"/>
+      <w:numFmt w:val="lowerRoman"/>
+      <w:lvlText w:val="%3."/>
+      <w:lvlJc w:val="right"/>
+      <w:pPr>
+        <w:ind w:left="3600" w:hanging="180"/>
+      </w:pPr>
+    </w:lvl>
+    <w:lvl w:ilvl="3" w:tplc="0410000F" w:tentative="1">
+      <w:start w:val="1"/>
+      <w:numFmt w:val="decimal"/>
+      <w:lvlText w:val="%4."/>
+      <w:lvlJc w:val="left"/>
+      <w:pPr>
+        <w:ind w:left="4320" w:hanging="360"/>
+      </w:pPr>
+    </w:lvl>
+    <w:lvl w:ilvl="4" w:tplc="04100019" w:tentative="1">
+      <w:start w:val="1"/>
+      <w:numFmt w:val="lowerLetter"/>
+      <w:lvlText w:val="%5."/>
+      <w:lvlJc w:val="left"/>
+      <w:pPr>
+        <w:ind w:left="5040" w:hanging="360"/>
+      </w:pPr>
+    </w:lvl>
+    <w:lvl w:ilvl="5" w:tplc="0410001B" w:tentative="1">
+      <w:start w:val="1"/>
+      <w:numFmt w:val="lowerRoman"/>
+      <w:lvlText w:val="%6."/>
+      <w:lvlJc w:val="right"/>
+      <w:pPr>
+        <w:ind w:left="5760" w:hanging="180"/>
+      </w:pPr>
+    </w:lvl>
+    <w:lvl w:ilvl="6" w:tplc="0410000F" w:tentative="1">
+      <w:start w:val="1"/>
+      <w:numFmt w:val="decimal"/>
+      <w:lvlText w:val="%7."/>
+      <w:lvlJc w:val="left"/>
+      <w:pPr>
+        <w:ind w:left="6480" w:hanging="360"/>
+      </w:pPr>
+    </w:lvl>
+    <w:lvl w:ilvl="7" w:tplc="04100019" w:tentative="1">
+      <w:start w:val="1"/>
+      <w:numFmt w:val="lowerLetter"/>
+      <w:lvlText w:val="%8."/>
+      <w:lvlJc w:val="left"/>
+      <w:pPr>
+        <w:ind w:left="7200" w:hanging="360"/>
+      </w:pPr>
+    </w:lvl>
+    <w:lvl w:ilvl="8" w:tplc="0410001B" w:tentative="1">
+      <w:start w:val="1"/>
+      <w:numFmt w:val="lowerRoman"/>
+      <w:lvlText w:val="%9."/>
+      <w:lvlJc w:val="right"/>
+      <w:pPr>
+        <w:ind w:left="7920" w:hanging="180"/>
+      </w:pPr>
+    </w:lvl>
+  </w:abstractNum>
+  <w:abstractNum w:abstractNumId="2" w15:restartNumberingAfterBreak="0">
     <w:nsid w:val="218C22C0"/>
     <w:multiLevelType w:val="hybridMultilevel"/>
     <w:tmpl w:val="D38E9E88"/>
@@ -1665,7 +2174,7 @@
       </w:rPr>
     </w:lvl>
   </w:abstractNum>
-  <w:abstractNum w:abstractNumId="1" w15:restartNumberingAfterBreak="0">
+  <w:abstractNum w:abstractNumId="3" w15:restartNumberingAfterBreak="0">
     <w:nsid w:val="3165250B"/>
     <w:multiLevelType w:val="hybridMultilevel"/>
     <w:tmpl w:val="5EE25794"/>
@@ -1754,7 +2263,7 @@
       </w:pPr>
     </w:lvl>
   </w:abstractNum>
-  <w:abstractNum w:abstractNumId="2" w15:restartNumberingAfterBreak="0">
+  <w:abstractNum w:abstractNumId="4" w15:restartNumberingAfterBreak="0">
     <w:nsid w:val="38B53C46"/>
     <w:multiLevelType w:val="hybridMultilevel"/>
     <w:tmpl w:val="34AAEBFA"/>
@@ -1840,7 +2349,7 @@
       </w:pPr>
     </w:lvl>
   </w:abstractNum>
-  <w:abstractNum w:abstractNumId="3" w15:restartNumberingAfterBreak="0">
+  <w:abstractNum w:abstractNumId="5" w15:restartNumberingAfterBreak="0">
     <w:nsid w:val="472B030B"/>
     <w:multiLevelType w:val="hybridMultilevel"/>
     <w:tmpl w:val="E040B7B4"/>
@@ -1926,7 +2435,7 @@
       </w:pPr>
     </w:lvl>
   </w:abstractNum>
-  <w:abstractNum w:abstractNumId="4" w15:restartNumberingAfterBreak="0">
+  <w:abstractNum w:abstractNumId="6" w15:restartNumberingAfterBreak="0">
     <w:nsid w:val="4D5D2A61"/>
     <w:multiLevelType w:val="hybridMultilevel"/>
     <w:tmpl w:val="046269F0"/>
@@ -2012,7 +2521,7 @@
       </w:pPr>
     </w:lvl>
   </w:abstractNum>
-  <w:abstractNum w:abstractNumId="5" w15:restartNumberingAfterBreak="0">
+  <w:abstractNum w:abstractNumId="7" w15:restartNumberingAfterBreak="0">
     <w:nsid w:val="59C177FB"/>
     <w:multiLevelType w:val="hybridMultilevel"/>
     <w:tmpl w:val="33B40806"/>
@@ -2098,7 +2607,7 @@
       </w:pPr>
     </w:lvl>
   </w:abstractNum>
-  <w:abstractNum w:abstractNumId="6" w15:restartNumberingAfterBreak="0">
+  <w:abstractNum w:abstractNumId="8" w15:restartNumberingAfterBreak="0">
     <w:nsid w:val="5AD73652"/>
     <w:multiLevelType w:val="hybridMultilevel"/>
     <w:tmpl w:val="2E84F2BC"/>
@@ -2211,10 +2720,10 @@
       </w:rPr>
     </w:lvl>
   </w:abstractNum>
-  <w:abstractNum w:abstractNumId="7" w15:restartNumberingAfterBreak="0">
+  <w:abstractNum w:abstractNumId="9" w15:restartNumberingAfterBreak="0">
     <w:nsid w:val="68A25959"/>
     <w:multiLevelType w:val="hybridMultilevel"/>
-    <w:tmpl w:val="D0444E42"/>
+    <w:tmpl w:val="A7FC0AAE"/>
     <w:lvl w:ilvl="0" w:tplc="0410000F">
       <w:start w:val="1"/>
       <w:numFmt w:val="decimal"/>
@@ -2298,30 +2807,44 @@
     </w:lvl>
   </w:abstractNum>
   <w:num w:numId="1" w16cid:durableId="2089107144">
+    <w:abstractNumId w:val="3"/>
+  </w:num>
+  <w:num w:numId="2" w16cid:durableId="1530069947">
+    <w:abstractNumId w:val="7"/>
+  </w:num>
+  <w:num w:numId="3" w16cid:durableId="1450666954">
+    <w:abstractNumId w:val="9"/>
+  </w:num>
+  <w:num w:numId="4" w16cid:durableId="1254778593">
+    <w:abstractNumId w:val="2"/>
+  </w:num>
+  <w:num w:numId="5" w16cid:durableId="1617828577">
+    <w:abstractNumId w:val="8"/>
+  </w:num>
+  <w:num w:numId="6" w16cid:durableId="544829105">
+    <w:abstractNumId w:val="5"/>
+  </w:num>
+  <w:num w:numId="7" w16cid:durableId="1793745570">
+    <w:abstractNumId w:val="4"/>
+  </w:num>
+  <w:num w:numId="8" w16cid:durableId="218790254">
+    <w:abstractNumId w:val="6"/>
+  </w:num>
+  <w:num w:numId="9" w16cid:durableId="598222443">
     <w:abstractNumId w:val="1"/>
   </w:num>
-  <w:num w:numId="2" w16cid:durableId="1530069947">
-    <w:abstractNumId w:val="5"/>
-  </w:num>
-  <w:num w:numId="3" w16cid:durableId="1450666954">
-    <w:abstractNumId w:val="7"/>
-  </w:num>
-  <w:num w:numId="4" w16cid:durableId="1254778593">
+  <w:num w:numId="10" w16cid:durableId="1578591839">
     <w:abstractNumId w:val="0"/>
   </w:num>
-  <w:num w:numId="5" w16cid:durableId="1617828577">
-    <w:abstractNumId w:val="6"/>
-  </w:num>
-  <w:num w:numId="6" w16cid:durableId="544829105">
-    <w:abstractNumId w:val="3"/>
-  </w:num>
-  <w:num w:numId="7" w16cid:durableId="1793745570">
-    <w:abstractNumId w:val="2"/>
-  </w:num>
-  <w:num w:numId="8" w16cid:durableId="218790254">
-    <w:abstractNumId w:val="4"/>
-  </w:num>
 </w:numbering>
+</file>
+
+<file path=word/people.xml><?xml version="1.0" encoding="utf-8"?>
+<w15:people xmlns:wpc="http://schemas.microsoft.com/office/word/2010/wordprocessingCanvas" xmlns:cx="http://schemas.microsoft.com/office/drawing/2014/chartex" xmlns:cx1="http://schemas.microsoft.com/office/drawing/2015/9/8/chartex" xmlns:cx2="http://schemas.microsoft.com/office/drawing/2015/10/21/chartex" xmlns:cx3="http://schemas.microsoft.com/office/drawing/2016/5/9/chartex" xmlns:cx4="http://schemas.microsoft.com/office/drawing/2016/5/10/chartex" xmlns:cx5="http://schemas.microsoft.com/office/drawing/2016/5/11/chartex" xmlns:cx6="http://schemas.microsoft.com/office/drawing/2016/5/12/chartex" xmlns:cx7="http://schemas.microsoft.com/office/drawing/2016/5/13/chartex" xmlns:cx8="http://schemas.microsoft.com/office/drawing/2016/5/14/chartex" xmlns:mc="http://schemas.openxmlformats.org/markup-compatibility/2006" xmlns:aink="http://schemas.microsoft.com/office/drawing/2016/ink" xmlns:am3d="http://schemas.microsoft.com/office/drawing/2017/model3d" xmlns:o="urn:schemas-microsoft-com:office:office" xmlns:oel="http://schemas.microsoft.com/office/2019/extlst" xmlns:r="http://schemas.openxmlformats.org/officeDocument/2006/relationships" xmlns:m="http://schemas.openxmlformats.org/officeDocument/2006/math" xmlns:v="urn:schemas-microsoft-com:vml" xmlns:wp14="http://schemas.microsoft.com/office/word/2010/wordprocessingDrawing" xmlns:wp="http://schemas.openxmlformats.org/drawingml/2006/wordprocessingDrawing" xmlns:w10="urn:schemas-microsoft-com:office:word" xmlns:w="http://schemas.openxmlformats.org/wordprocessingml/2006/main" xmlns:w14="http://schemas.microsoft.com/office/word/2010/wordml" xmlns:w15="http://schemas.microsoft.com/office/word/2012/wordml" xmlns:w16cex="http://schemas.microsoft.com/office/word/2018/wordml/cex" xmlns:w16cid="http://schemas.microsoft.com/office/word/2016/wordml/cid" xmlns:w16="http://schemas.microsoft.com/office/word/2018/wordml" xmlns:w16du="http://schemas.microsoft.com/office/word/2023/wordml/word16du" xmlns:w16sdtdh="http://schemas.microsoft.com/office/word/2020/wordml/sdtdatahash" xmlns:w16se="http://schemas.microsoft.com/office/word/2015/wordml/symex" xmlns:wpg="http://schemas.microsoft.com/office/word/2010/wordprocessingGroup" xmlns:wpi="http://schemas.microsoft.com/office/word/2010/wordprocessingInk" xmlns:wne="http://schemas.microsoft.com/office/word/2006/wordml" xmlns:wps="http://schemas.microsoft.com/office/word/2010/wordprocessingShape" mc:Ignorable="w14 w15 w16se w16cid w16 w16cex w16sdtdh w16du wp14">
+  <w15:person w15:author="Ghassah, Reda">
+    <w15:presenceInfo w15:providerId="AD" w15:userId="S::reghassah@constructor.university::26d5ba61-fdf5-4849-881f-b2194fdc1701"/>
+  </w15:person>
+</w15:people>
 </file>
 
 <file path=word/styles.xml><?xml version="1.0" encoding="utf-8"?>
@@ -2766,6 +3289,44 @@
       <w:contextualSpacing/>
     </w:pPr>
   </w:style>
+  <w:style w:type="paragraph" w:styleId="Testocommento">
+    <w:name w:val="annotation text"/>
+    <w:basedOn w:val="Normale"/>
+    <w:link w:val="TestocommentoCarattere"/>
+    <w:uiPriority w:val="99"/>
+    <w:semiHidden/>
+    <w:unhideWhenUsed/>
+    <w:pPr>
+      <w:spacing w:line="240" w:lineRule="auto"/>
+    </w:pPr>
+    <w:rPr>
+      <w:sz w:val="20"/>
+      <w:szCs w:val="20"/>
+    </w:rPr>
+  </w:style>
+  <w:style w:type="character" w:customStyle="1" w:styleId="TestocommentoCarattere">
+    <w:name w:val="Testo commento Carattere"/>
+    <w:basedOn w:val="Carpredefinitoparagrafo"/>
+    <w:link w:val="Testocommento"/>
+    <w:uiPriority w:val="99"/>
+    <w:semiHidden/>
+    <w:rPr>
+      <w:sz w:val="20"/>
+      <w:szCs w:val="20"/>
+      <w:lang w:val="de-DE"/>
+    </w:rPr>
+  </w:style>
+  <w:style w:type="character" w:styleId="Rimandocommento">
+    <w:name w:val="annotation reference"/>
+    <w:basedOn w:val="Carpredefinitoparagrafo"/>
+    <w:uiPriority w:val="99"/>
+    <w:semiHidden/>
+    <w:unhideWhenUsed/>
+    <w:rPr>
+      <w:sz w:val="16"/>
+      <w:szCs w:val="16"/>
+    </w:rPr>
+  </w:style>
 </w:styles>
 </file>
 
@@ -3065,9 +3626,17 @@
 </file>
 
 <file path=customXml/item1.xml><?xml version="1.0" encoding="utf-8"?>
-<ct:contentTypeSchema xmlns:ct="http://schemas.microsoft.com/office/2006/metadata/contentType" xmlns:ma="http://schemas.microsoft.com/office/2006/metadata/properties/metaAttributes" ct:_="" ma:_="" ma:contentTypeName="Document" ma:contentTypeID="0x01010039A2BA8BC89CA6448FE5C99AD4EDC9F1" ma:contentTypeVersion="5" ma:contentTypeDescription="Create a new document." ma:contentTypeScope="" ma:versionID="e63a225bcdecdb862b34c4f07e6830d3">
-  <xsd:schema xmlns:xsd="http://www.w3.org/2001/XMLSchema" xmlns:xs="http://www.w3.org/2001/XMLSchema" xmlns:p="http://schemas.microsoft.com/office/2006/metadata/properties" xmlns:ns2="c5f80685-e04d-4176-9aa8-fbd307c1a639" targetNamespace="http://schemas.microsoft.com/office/2006/metadata/properties" ma:root="true" ma:fieldsID="c8ed6178176edbb2a6af8bb5186abbbe" ns2:_="">
-    <xsd:import namespace="c5f80685-e04d-4176-9aa8-fbd307c1a639"/>
+<p:properties xmlns:p="http://schemas.microsoft.com/office/2006/metadata/properties" xmlns:xsi="http://www.w3.org/2001/XMLSchema-instance" xmlns:pc="http://schemas.microsoft.com/office/infopath/2007/PartnerControls">
+  <documentManagement>
+    <ReferenceId xmlns="4260c501-49cf-4c6b-99d2-069e9cded20d" xsi:nil="true"/>
+  </documentManagement>
+</p:properties>
+</file>
+
+<file path=customXml/item2.xml><?xml version="1.0" encoding="utf-8"?>
+<ct:contentTypeSchema xmlns:ct="http://schemas.microsoft.com/office/2006/metadata/contentType" xmlns:ma="http://schemas.microsoft.com/office/2006/metadata/properties/metaAttributes" ct:_="" ma:_="" ma:contentTypeName="Document" ma:contentTypeID="0x010100F72FC9D5B51C7E419129ABBC9308A26C" ma:contentTypeVersion="5" ma:contentTypeDescription="Create a new document." ma:contentTypeScope="" ma:versionID="b16d92690e1eb1dd97e91efbb4cef51a">
+  <xsd:schema xmlns:xsd="http://www.w3.org/2001/XMLSchema" xmlns:xs="http://www.w3.org/2001/XMLSchema" xmlns:p="http://schemas.microsoft.com/office/2006/metadata/properties" xmlns:ns2="4260c501-49cf-4c6b-99d2-069e9cded20d" targetNamespace="http://schemas.microsoft.com/office/2006/metadata/properties" ma:root="true" ma:fieldsID="a2b070bb1b2cf6763f833d966f4f8bcb" ns2:_="">
+    <xsd:import namespace="4260c501-49cf-4c6b-99d2-069e9cded20d"/>
     <xsd:element name="properties">
       <xsd:complexType>
         <xsd:sequence>
@@ -3086,7 +3655,7 @@
       </xsd:complexType>
     </xsd:element>
   </xsd:schema>
-  <xsd:schema xmlns:xsd="http://www.w3.org/2001/XMLSchema" xmlns:xs="http://www.w3.org/2001/XMLSchema" xmlns:dms="http://schemas.microsoft.com/office/2006/documentManagement/types" xmlns:pc="http://schemas.microsoft.com/office/infopath/2007/PartnerControls" targetNamespace="c5f80685-e04d-4176-9aa8-fbd307c1a639" elementFormDefault="qualified">
+  <xsd:schema xmlns:xsd="http://www.w3.org/2001/XMLSchema" xmlns:xs="http://www.w3.org/2001/XMLSchema" xmlns:dms="http://schemas.microsoft.com/office/2006/documentManagement/types" xmlns:pc="http://schemas.microsoft.com/office/infopath/2007/PartnerControls" targetNamespace="4260c501-49cf-4c6b-99d2-069e9cded20d" elementFormDefault="qualified">
     <xsd:import namespace="http://schemas.microsoft.com/office/2006/documentManagement/types"/>
     <xsd:import namespace="http://schemas.microsoft.com/office/infopath/2007/PartnerControls"/>
     <xsd:element name="ReferenceId" ma:index="8" nillable="true" ma:displayName="ReferenceId" ma:indexed="true" ma:internalName="ReferenceId">
@@ -3214,14 +3783,6 @@
 </ct:contentTypeSchema>
 </file>
 
-<file path=customXml/item2.xml><?xml version="1.0" encoding="utf-8"?>
-<p:properties xmlns:p="http://schemas.microsoft.com/office/2006/metadata/properties" xmlns:xsi="http://www.w3.org/2001/XMLSchema-instance" xmlns:pc="http://schemas.microsoft.com/office/infopath/2007/PartnerControls">
-  <documentManagement>
-    <ReferenceId xmlns="c5f80685-e04d-4176-9aa8-fbd307c1a639" xsi:nil="true"/>
-  </documentManagement>
-</p:properties>
-</file>
-
 <file path=customXml/item3.xml><?xml version="1.0" encoding="utf-8"?>
 <?mso-contentType ?>
 <FormTemplates xmlns="http://schemas.microsoft.com/sharepoint/v3/contenttype/forms">
@@ -3232,29 +3793,29 @@
 </file>
 
 <file path=customXml/itemProps1.xml><?xml version="1.0" encoding="utf-8"?>
-<ds:datastoreItem xmlns:ds="http://schemas.openxmlformats.org/officeDocument/2006/customXml" ds:itemID="{3250DBF9-E87E-4241-A93B-B21D3F3A0B52}">
+<ds:datastoreItem xmlns:ds="http://schemas.openxmlformats.org/officeDocument/2006/customXml" ds:itemID="{C1FD9E6B-872B-492C-9566-F66ADA020197}">
+  <ds:schemaRefs>
+    <ds:schemaRef ds:uri="http://schemas.microsoft.com/office/2006/metadata/properties"/>
+    <ds:schemaRef ds:uri="http://schemas.microsoft.com/office/infopath/2007/PartnerControls"/>
+    <ds:schemaRef ds:uri="4260c501-49cf-4c6b-99d2-069e9cded20d"/>
+  </ds:schemaRefs>
+</ds:datastoreItem>
+</file>
+
+<file path=customXml/itemProps2.xml><?xml version="1.0" encoding="utf-8"?>
+<ds:datastoreItem xmlns:ds="http://schemas.openxmlformats.org/officeDocument/2006/customXml" ds:itemID="{0573B657-C185-4B9F-80DC-4C15FE5267BC}">
   <ds:schemaRefs>
     <ds:schemaRef ds:uri="http://schemas.microsoft.com/office/2006/metadata/contentType"/>
     <ds:schemaRef ds:uri="http://schemas.microsoft.com/office/2006/metadata/properties/metaAttributes"/>
     <ds:schemaRef ds:uri="http://www.w3.org/2001/XMLSchema"/>
     <ds:schemaRef ds:uri="http://schemas.microsoft.com/office/2006/metadata/properties"/>
-    <ds:schemaRef ds:uri="c5f80685-e04d-4176-9aa8-fbd307c1a639"/>
+    <ds:schemaRef ds:uri="4260c501-49cf-4c6b-99d2-069e9cded20d"/>
     <ds:schemaRef ds:uri="http://schemas.microsoft.com/office/2006/documentManagement/types"/>
     <ds:schemaRef ds:uri="http://schemas.microsoft.com/office/infopath/2007/PartnerControls"/>
     <ds:schemaRef ds:uri="http://schemas.openxmlformats.org/package/2006/metadata/core-properties"/>
     <ds:schemaRef ds:uri="http://purl.org/dc/elements/1.1/"/>
     <ds:schemaRef ds:uri="http://purl.org/dc/terms/"/>
     <ds:schemaRef ds:uri="http://schemas.microsoft.com/internal/obd"/>
-  </ds:schemaRefs>
-</ds:datastoreItem>
-</file>
-
-<file path=customXml/itemProps2.xml><?xml version="1.0" encoding="utf-8"?>
-<ds:datastoreItem xmlns:ds="http://schemas.openxmlformats.org/officeDocument/2006/customXml" ds:itemID="{C1FD9E6B-872B-492C-9566-F66ADA020197}">
-  <ds:schemaRefs>
-    <ds:schemaRef ds:uri="http://schemas.microsoft.com/office/2006/metadata/properties"/>
-    <ds:schemaRef ds:uri="http://schemas.microsoft.com/office/infopath/2007/PartnerControls"/>
-    <ds:schemaRef ds:uri="c5f80685-e04d-4176-9aa8-fbd307c1a639"/>
   </ds:schemaRefs>
 </ds:datastoreItem>
 </file>

</xml_diff>